<commit_message>
figures for poster & exam 3 review
</commit_message>
<xml_diff>
--- a/IDEAlab/Paper Outline.docx
+++ b/IDEAlab/Paper Outline.docx
@@ -2,6 +2,861 @@
 <file path=word/document.xml><?xml version="1.0" encoding="utf-8"?>
 <w:document xmlns:wpc="http://schemas.microsoft.com/office/word/2010/wordprocessingCanvas" xmlns:cx="http://schemas.microsoft.com/office/drawing/2014/chartex" xmlns:cx1="http://schemas.microsoft.com/office/drawing/2015/9/8/chartex" xmlns:cx2="http://schemas.microsoft.com/office/drawing/2015/10/21/chartex" xmlns:cx3="http://schemas.microsoft.com/office/drawing/2016/5/9/chartex" xmlns:cx4="http://schemas.microsoft.com/office/drawing/2016/5/10/chartex" xmlns:cx5="http://schemas.microsoft.com/office/drawing/2016/5/11/chartex" xmlns:cx6="http://schemas.microsoft.com/office/drawing/2016/5/12/chartex" xmlns:cx7="http://schemas.microsoft.com/office/drawing/2016/5/13/chartex" xmlns:cx8="http://schemas.microsoft.com/office/drawing/2016/5/14/chartex" xmlns:mc="http://schemas.openxmlformats.org/markup-compatibility/2006" xmlns:aink="http://schemas.microsoft.com/office/drawing/2016/ink" xmlns:am3d="http://schemas.microsoft.com/office/drawing/2017/model3d" xmlns:o="urn:schemas-microsoft-com:office:office" xmlns:r="http://schemas.openxmlformats.org/officeDocument/2006/relationships" xmlns:m="http://schemas.openxmlformats.org/officeDocument/2006/math" xmlns:v="urn:schemas-microsoft-com:vml" xmlns:wp14="http://schemas.microsoft.com/office/word/2010/wordprocessingDrawing" xmlns:wp="http://schemas.openxmlformats.org/drawingml/2006/wordprocessingDrawing" xmlns:w10="urn:schemas-microsoft-com:office:word" xmlns:w="http://schemas.openxmlformats.org/wordprocessingml/2006/main" xmlns:w14="http://schemas.microsoft.com/office/word/2010/wordml" xmlns:w15="http://schemas.microsoft.com/office/word/2012/wordml" xmlns:w16cid="http://schemas.microsoft.com/office/word/2016/wordml/cid" xmlns:w16se="http://schemas.microsoft.com/office/word/2015/wordml/symex" xmlns:wpg="http://schemas.microsoft.com/office/word/2010/wordprocessingGroup" xmlns:wpi="http://schemas.microsoft.com/office/word/2010/wordprocessingInk" xmlns:wne="http://schemas.microsoft.com/office/word/2006/wordml" xmlns:wps="http://schemas.microsoft.com/office/word/2010/wordprocessingShape" mc:Ignorable="w14 w15 w16se w16cid wp14">
   <w:body>
+    <w:tbl>
+      <w:tblPr>
+        <w:tblStyle w:val="TableGrid"/>
+        <w:tblW w:w="0" w:type="auto"/>
+        <w:tblLayout w:type="fixed"/>
+        <w:tblLook w:val="05A0" w:firstRow="1" w:lastRow="0" w:firstColumn="1" w:lastColumn="1" w:noHBand="0" w:noVBand="1"/>
+      </w:tblPr>
+      <w:tblGrid>
+        <w:gridCol w:w="2472"/>
+        <w:gridCol w:w="2270"/>
+        <w:gridCol w:w="2673"/>
+        <w:gridCol w:w="1220"/>
+      </w:tblGrid>
+      <w:tr>
+        <w:tc>
+          <w:tcPr>
+            <w:tcW w:w="2472" w:type="dxa"/>
+            <w:tcBorders>
+              <w:top w:val="nil"/>
+              <w:left w:val="nil"/>
+            </w:tcBorders>
+          </w:tcPr>
+          <w:p>
+            <w:pPr>
+              <w:rPr>
+                <w:rFonts w:ascii="Arial" w:eastAsia="Times New Roman" w:hAnsi="Arial" w:cs="Arial"/>
+                <w:b/>
+                <w:sz w:val="28"/>
+                <w:szCs w:val="24"/>
+              </w:rPr>
+            </w:pPr>
+          </w:p>
+        </w:tc>
+        <w:tc>
+          <w:tcPr>
+            <w:tcW w:w="2270" w:type="dxa"/>
+            <w:tcBorders>
+              <w:top w:val="nil"/>
+            </w:tcBorders>
+            <w:shd w:val="clear" w:color="auto" w:fill="FDCB2B"/>
+          </w:tcPr>
+          <w:p>
+            <w:pPr>
+              <w:rPr>
+                <w:rFonts w:ascii="Arial" w:eastAsia="Times New Roman" w:hAnsi="Arial" w:cs="Arial"/>
+                <w:b/>
+                <w:sz w:val="28"/>
+                <w:szCs w:val="24"/>
+              </w:rPr>
+            </w:pPr>
+            <w:r>
+              <w:rPr>
+                <w:rFonts w:ascii="Arial" w:eastAsia="Times New Roman" w:hAnsi="Arial" w:cs="Arial"/>
+                <w:b/>
+                <w:sz w:val="28"/>
+                <w:szCs w:val="24"/>
+              </w:rPr>
+              <w:t>Jump Height (m)</w:t>
+            </w:r>
+          </w:p>
+        </w:tc>
+        <w:tc>
+          <w:tcPr>
+            <w:tcW w:w="2673" w:type="dxa"/>
+            <w:tcBorders>
+              <w:top w:val="nil"/>
+            </w:tcBorders>
+            <w:shd w:val="clear" w:color="auto" w:fill="FDCB2B"/>
+          </w:tcPr>
+          <w:p>
+            <w:pPr>
+              <w:rPr>
+                <w:rFonts w:ascii="Arial" w:eastAsia="Times New Roman" w:hAnsi="Arial" w:cs="Arial"/>
+                <w:b/>
+                <w:sz w:val="28"/>
+                <w:szCs w:val="24"/>
+              </w:rPr>
+            </w:pPr>
+            <w:proofErr w:type="gramStart"/>
+            <w:r>
+              <w:rPr>
+                <w:rFonts w:ascii="Arial" w:eastAsia="Times New Roman" w:hAnsi="Arial" w:cs="Arial"/>
+                <w:b/>
+                <w:sz w:val="28"/>
+                <w:szCs w:val="24"/>
+              </w:rPr>
+              <w:t>Maximum</w:t>
+            </w:r>
+            <w:proofErr w:type="gramEnd"/>
+            <w:r>
+              <w:rPr>
+                <w:rFonts w:ascii="Arial" w:eastAsia="Times New Roman" w:hAnsi="Arial" w:cs="Arial"/>
+                <w:b/>
+                <w:sz w:val="28"/>
+                <w:szCs w:val="24"/>
+              </w:rPr>
+              <w:t xml:space="preserve"> Force (N)</w:t>
+            </w:r>
+          </w:p>
+        </w:tc>
+        <w:tc>
+          <w:tcPr>
+            <w:tcW w:w="1220" w:type="dxa"/>
+            <w:tcBorders>
+              <w:top w:val="nil"/>
+              <w:right w:val="nil"/>
+            </w:tcBorders>
+          </w:tcPr>
+          <w:p>
+            <w:pPr>
+              <w:rPr>
+                <w:rFonts w:ascii="Arial" w:eastAsia="Times New Roman" w:hAnsi="Arial" w:cs="Arial"/>
+                <w:b/>
+                <w:sz w:val="28"/>
+                <w:szCs w:val="24"/>
+              </w:rPr>
+            </w:pPr>
+          </w:p>
+        </w:tc>
+      </w:tr>
+      <w:tr>
+        <w:trPr>
+          <w:trHeight w:val="917"/>
+        </w:trPr>
+        <w:tc>
+          <w:tcPr>
+            <w:tcW w:w="2472" w:type="dxa"/>
+            <w:tcBorders>
+              <w:left w:val="nil"/>
+            </w:tcBorders>
+            <w:shd w:val="clear" w:color="auto" w:fill="FFE14B"/>
+          </w:tcPr>
+          <w:p>
+            <w:pPr>
+              <w:rPr>
+                <w:rFonts w:ascii="Arial" w:eastAsia="Times New Roman" w:hAnsi="Arial" w:cs="Arial"/>
+                <w:b/>
+                <w:sz w:val="28"/>
+                <w:szCs w:val="24"/>
+              </w:rPr>
+            </w:pPr>
+            <w:r>
+              <w:rPr>
+                <w:rFonts w:ascii="Arial" w:eastAsia="Times New Roman" w:hAnsi="Arial" w:cs="Arial"/>
+                <w:b/>
+                <w:sz w:val="28"/>
+                <w:szCs w:val="24"/>
+              </w:rPr>
+              <w:t>Single Mass Model</w:t>
+            </w:r>
+          </w:p>
+        </w:tc>
+        <w:tc>
+          <w:tcPr>
+            <w:tcW w:w="2270" w:type="dxa"/>
+            <w:shd w:val="clear" w:color="auto" w:fill="FFE14B"/>
+            <w:vAlign w:val="center"/>
+          </w:tcPr>
+          <w:p>
+            <w:pPr>
+              <w:jc w:val="center"/>
+              <w:rPr>
+                <w:rFonts w:ascii="Arial" w:eastAsia="Times New Roman" w:hAnsi="Arial" w:cs="Arial"/>
+                <w:sz w:val="28"/>
+                <w:szCs w:val="24"/>
+              </w:rPr>
+            </w:pPr>
+            <w:r>
+              <w:rPr>
+                <w:rFonts w:ascii="Arial" w:eastAsia="Times New Roman" w:hAnsi="Arial" w:cs="Arial"/>
+                <w:sz w:val="28"/>
+                <w:szCs w:val="24"/>
+              </w:rPr>
+              <w:t>0.2055</w:t>
+            </w:r>
+          </w:p>
+        </w:tc>
+        <w:tc>
+          <w:tcPr>
+            <w:tcW w:w="2673" w:type="dxa"/>
+            <w:shd w:val="clear" w:color="auto" w:fill="FFE14B"/>
+            <w:vAlign w:val="center"/>
+          </w:tcPr>
+          <w:p>
+            <w:pPr>
+              <w:jc w:val="center"/>
+              <w:rPr>
+                <w:rFonts w:ascii="Arial" w:eastAsia="Times New Roman" w:hAnsi="Arial" w:cs="Arial"/>
+                <w:sz w:val="28"/>
+                <w:szCs w:val="24"/>
+              </w:rPr>
+            </w:pPr>
+            <w:r>
+              <w:rPr>
+                <w:rFonts w:ascii="Arial" w:eastAsia="Times New Roman" w:hAnsi="Arial" w:cs="Arial"/>
+                <w:sz w:val="28"/>
+                <w:szCs w:val="24"/>
+              </w:rPr>
+              <w:t>1.755</w:t>
+            </w:r>
+          </w:p>
+        </w:tc>
+        <w:tc>
+          <w:tcPr>
+            <w:tcW w:w="1220" w:type="dxa"/>
+            <w:vMerge w:val="restart"/>
+            <w:tcBorders>
+              <w:right w:val="nil"/>
+            </w:tcBorders>
+            <w:shd w:val="clear" w:color="auto" w:fill="FFE14B"/>
+            <w:textDirection w:val="tbRl"/>
+          </w:tcPr>
+          <w:p>
+            <w:pPr>
+              <w:ind w:left="113" w:right="113"/>
+              <w:rPr>
+                <w:rFonts w:ascii="Arial" w:eastAsia="Times New Roman" w:hAnsi="Arial" w:cs="Arial"/>
+                <w:sz w:val="28"/>
+                <w:szCs w:val="24"/>
+              </w:rPr>
+            </w:pPr>
+            <w:r>
+              <w:rPr>
+                <w:rFonts w:ascii="Arial" w:eastAsia="Times New Roman" w:hAnsi="Arial" w:cs="Arial"/>
+                <w:sz w:val="28"/>
+                <w:szCs w:val="24"/>
+              </w:rPr>
+              <w:t>18cm Moment Arm</w:t>
+            </w:r>
+          </w:p>
+          <w:p>
+            <w:pPr>
+              <w:ind w:left="113" w:right="113"/>
+              <w:rPr>
+                <w:rFonts w:ascii="Arial" w:eastAsia="Times New Roman" w:hAnsi="Arial" w:cs="Arial"/>
+                <w:b/>
+                <w:sz w:val="28"/>
+                <w:szCs w:val="24"/>
+              </w:rPr>
+            </w:pPr>
+            <w:r>
+              <w:rPr>
+                <w:rFonts w:ascii="Arial" w:eastAsia="Times New Roman" w:hAnsi="Arial" w:cs="Arial"/>
+                <w:sz w:val="28"/>
+                <w:szCs w:val="24"/>
+              </w:rPr>
+              <w:t>300 RPM Motor</w:t>
+            </w:r>
+            <w:r>
+              <w:rPr>
+                <w:rFonts w:ascii="Arial" w:eastAsia="Times New Roman" w:hAnsi="Arial" w:cs="Arial"/>
+                <w:b/>
+                <w:sz w:val="28"/>
+                <w:szCs w:val="24"/>
+              </w:rPr>
+              <w:t xml:space="preserve"> </w:t>
+            </w:r>
+          </w:p>
+        </w:tc>
+      </w:tr>
+      <w:tr>
+        <w:trPr>
+          <w:trHeight w:val="890"/>
+        </w:trPr>
+        <w:tc>
+          <w:tcPr>
+            <w:tcW w:w="2472" w:type="dxa"/>
+            <w:tcBorders>
+              <w:left w:val="nil"/>
+            </w:tcBorders>
+            <w:shd w:val="clear" w:color="auto" w:fill="FFE14B"/>
+          </w:tcPr>
+          <w:p>
+            <w:pPr>
+              <w:rPr>
+                <w:rFonts w:ascii="Arial" w:eastAsia="Times New Roman" w:hAnsi="Arial" w:cs="Arial"/>
+                <w:b/>
+                <w:sz w:val="28"/>
+                <w:szCs w:val="24"/>
+              </w:rPr>
+            </w:pPr>
+            <w:r>
+              <w:rPr>
+                <w:rFonts w:ascii="Arial" w:eastAsia="Times New Roman" w:hAnsi="Arial" w:cs="Arial"/>
+                <w:b/>
+                <w:sz w:val="28"/>
+                <w:szCs w:val="24"/>
+              </w:rPr>
+              <w:t>Unity Simulation</w:t>
+            </w:r>
+          </w:p>
+        </w:tc>
+        <w:tc>
+          <w:tcPr>
+            <w:tcW w:w="2270" w:type="dxa"/>
+            <w:shd w:val="clear" w:color="auto" w:fill="FFE14B"/>
+            <w:vAlign w:val="center"/>
+          </w:tcPr>
+          <w:p>
+            <w:pPr>
+              <w:jc w:val="center"/>
+              <w:rPr>
+                <w:rFonts w:ascii="Arial" w:eastAsia="Times New Roman" w:hAnsi="Arial" w:cs="Arial"/>
+                <w:sz w:val="28"/>
+                <w:szCs w:val="24"/>
+              </w:rPr>
+            </w:pPr>
+            <w:r>
+              <w:rPr>
+                <w:rFonts w:ascii="Arial" w:eastAsia="Times New Roman" w:hAnsi="Arial" w:cs="Arial"/>
+                <w:sz w:val="28"/>
+                <w:szCs w:val="24"/>
+              </w:rPr>
+              <w:t>0</w:t>
+            </w:r>
+            <w:r>
+              <w:rPr>
+                <w:rFonts w:ascii="Arial" w:eastAsia="Times New Roman" w:hAnsi="Arial" w:cs="Arial"/>
+                <w:sz w:val="28"/>
+                <w:szCs w:val="24"/>
+              </w:rPr>
+              <w:t>.0157</w:t>
+            </w:r>
+          </w:p>
+        </w:tc>
+        <w:tc>
+          <w:tcPr>
+            <w:tcW w:w="2673" w:type="dxa"/>
+            <w:shd w:val="clear" w:color="auto" w:fill="FFE14B"/>
+            <w:vAlign w:val="center"/>
+          </w:tcPr>
+          <w:p>
+            <w:pPr>
+              <w:jc w:val="center"/>
+              <w:rPr>
+                <w:rFonts w:ascii="Arial" w:eastAsia="Times New Roman" w:hAnsi="Arial" w:cs="Arial"/>
+                <w:sz w:val="28"/>
+                <w:szCs w:val="24"/>
+              </w:rPr>
+            </w:pPr>
+            <w:r>
+              <w:rPr>
+                <w:rFonts w:ascii="Arial" w:eastAsia="Times New Roman" w:hAnsi="Arial" w:cs="Arial"/>
+                <w:sz w:val="28"/>
+                <w:szCs w:val="24"/>
+              </w:rPr>
+              <w:t>1.755</w:t>
+            </w:r>
+          </w:p>
+        </w:tc>
+        <w:tc>
+          <w:tcPr>
+            <w:tcW w:w="1220" w:type="dxa"/>
+            <w:vMerge/>
+            <w:tcBorders>
+              <w:right w:val="nil"/>
+            </w:tcBorders>
+            <w:shd w:val="clear" w:color="auto" w:fill="FFE14B"/>
+          </w:tcPr>
+          <w:p>
+            <w:pPr>
+              <w:rPr>
+                <w:rFonts w:ascii="Arial" w:eastAsia="Times New Roman" w:hAnsi="Arial" w:cs="Arial"/>
+                <w:b/>
+                <w:sz w:val="28"/>
+                <w:szCs w:val="24"/>
+              </w:rPr>
+            </w:pPr>
+          </w:p>
+        </w:tc>
+      </w:tr>
+      <w:tr>
+        <w:trPr>
+          <w:trHeight w:val="890"/>
+        </w:trPr>
+        <w:tc>
+          <w:tcPr>
+            <w:tcW w:w="2472" w:type="dxa"/>
+            <w:tcBorders>
+              <w:left w:val="nil"/>
+            </w:tcBorders>
+            <w:shd w:val="clear" w:color="auto" w:fill="FFE14B"/>
+          </w:tcPr>
+          <w:p>
+            <w:pPr>
+              <w:rPr>
+                <w:rFonts w:ascii="Arial" w:eastAsia="Times New Roman" w:hAnsi="Arial" w:cs="Arial"/>
+                <w:b/>
+                <w:sz w:val="28"/>
+                <w:szCs w:val="24"/>
+              </w:rPr>
+            </w:pPr>
+            <w:r>
+              <w:rPr>
+                <w:rFonts w:ascii="Arial" w:eastAsia="Times New Roman" w:hAnsi="Arial" w:cs="Arial"/>
+                <w:b/>
+                <w:sz w:val="28"/>
+                <w:szCs w:val="24"/>
+              </w:rPr>
+              <w:t>Experiment</w:t>
+            </w:r>
+          </w:p>
+        </w:tc>
+        <w:tc>
+          <w:tcPr>
+            <w:tcW w:w="2270" w:type="dxa"/>
+            <w:shd w:val="clear" w:color="auto" w:fill="FFE14B"/>
+            <w:vAlign w:val="center"/>
+          </w:tcPr>
+          <w:p>
+            <w:pPr>
+              <w:jc w:val="center"/>
+              <w:rPr>
+                <w:rFonts w:ascii="Arial" w:eastAsia="Times New Roman" w:hAnsi="Arial" w:cs="Arial"/>
+                <w:sz w:val="28"/>
+                <w:szCs w:val="24"/>
+              </w:rPr>
+            </w:pPr>
+            <w:r>
+              <w:rPr>
+                <w:rFonts w:ascii="Arial" w:eastAsia="Times New Roman" w:hAnsi="Arial" w:cs="Arial"/>
+                <w:sz w:val="28"/>
+                <w:szCs w:val="24"/>
+              </w:rPr>
+              <w:t>0</w:t>
+            </w:r>
+            <w:r>
+              <w:rPr>
+                <w:rFonts w:ascii="Arial" w:eastAsia="Times New Roman" w:hAnsi="Arial" w:cs="Arial"/>
+                <w:sz w:val="28"/>
+                <w:szCs w:val="24"/>
+              </w:rPr>
+              <w:t>.0314</w:t>
+            </w:r>
+          </w:p>
+        </w:tc>
+        <w:tc>
+          <w:tcPr>
+            <w:tcW w:w="2673" w:type="dxa"/>
+            <w:shd w:val="clear" w:color="auto" w:fill="FFE14B"/>
+            <w:vAlign w:val="center"/>
+          </w:tcPr>
+          <w:p>
+            <w:pPr>
+              <w:jc w:val="center"/>
+              <w:rPr>
+                <w:rFonts w:ascii="Arial" w:eastAsia="Times New Roman" w:hAnsi="Arial" w:cs="Arial"/>
+                <w:sz w:val="28"/>
+                <w:szCs w:val="24"/>
+              </w:rPr>
+            </w:pPr>
+            <w:r>
+              <w:rPr>
+                <w:rFonts w:ascii="Arial" w:eastAsia="Times New Roman" w:hAnsi="Arial" w:cs="Arial"/>
+                <w:sz w:val="28"/>
+                <w:szCs w:val="24"/>
+              </w:rPr>
+              <w:t>1.32</w:t>
+            </w:r>
+            <w:r>
+              <w:rPr>
+                <w:rFonts w:ascii="Arial" w:eastAsia="Times New Roman" w:hAnsi="Arial" w:cs="Arial"/>
+                <w:sz w:val="28"/>
+                <w:szCs w:val="24"/>
+              </w:rPr>
+              <w:t>0</w:t>
+            </w:r>
+          </w:p>
+        </w:tc>
+        <w:tc>
+          <w:tcPr>
+            <w:tcW w:w="1220" w:type="dxa"/>
+            <w:vMerge/>
+            <w:tcBorders>
+              <w:bottom w:val="single" w:sz="4" w:space="0" w:color="auto"/>
+              <w:right w:val="nil"/>
+            </w:tcBorders>
+            <w:shd w:val="clear" w:color="auto" w:fill="FFE14B"/>
+          </w:tcPr>
+          <w:p>
+            <w:pPr>
+              <w:rPr>
+                <w:rFonts w:ascii="Arial" w:eastAsia="Times New Roman" w:hAnsi="Arial" w:cs="Arial"/>
+                <w:b/>
+                <w:sz w:val="28"/>
+                <w:szCs w:val="24"/>
+              </w:rPr>
+            </w:pPr>
+          </w:p>
+        </w:tc>
+      </w:tr>
+      <w:tr>
+        <w:trPr>
+          <w:trHeight w:val="980"/>
+        </w:trPr>
+        <w:tc>
+          <w:tcPr>
+            <w:tcW w:w="2472" w:type="dxa"/>
+            <w:tcBorders>
+              <w:left w:val="nil"/>
+            </w:tcBorders>
+            <w:shd w:val="clear" w:color="auto" w:fill="FDB72B"/>
+          </w:tcPr>
+          <w:p>
+            <w:pPr>
+              <w:rPr>
+                <w:rFonts w:ascii="Arial" w:eastAsia="Times New Roman" w:hAnsi="Arial" w:cs="Arial"/>
+                <w:b/>
+                <w:sz w:val="28"/>
+                <w:szCs w:val="24"/>
+              </w:rPr>
+            </w:pPr>
+            <w:r>
+              <w:rPr>
+                <w:rFonts w:ascii="Arial" w:eastAsia="Times New Roman" w:hAnsi="Arial" w:cs="Arial"/>
+                <w:b/>
+                <w:sz w:val="28"/>
+                <w:szCs w:val="24"/>
+              </w:rPr>
+              <w:t>Single Mass Model</w:t>
+            </w:r>
+          </w:p>
+        </w:tc>
+        <w:tc>
+          <w:tcPr>
+            <w:tcW w:w="2270" w:type="dxa"/>
+            <w:shd w:val="clear" w:color="auto" w:fill="FDB72B"/>
+            <w:vAlign w:val="center"/>
+          </w:tcPr>
+          <w:p>
+            <w:pPr>
+              <w:jc w:val="center"/>
+              <w:rPr>
+                <w:rFonts w:ascii="Arial" w:eastAsia="Times New Roman" w:hAnsi="Arial" w:cs="Arial"/>
+                <w:sz w:val="28"/>
+                <w:szCs w:val="24"/>
+              </w:rPr>
+            </w:pPr>
+            <w:r>
+              <w:rPr>
+                <w:rFonts w:ascii="Arial" w:eastAsia="Times New Roman" w:hAnsi="Arial" w:cs="Arial"/>
+                <w:sz w:val="28"/>
+                <w:szCs w:val="24"/>
+              </w:rPr>
+              <w:t>0.2009</w:t>
+            </w:r>
+          </w:p>
+        </w:tc>
+        <w:tc>
+          <w:tcPr>
+            <w:tcW w:w="2673" w:type="dxa"/>
+            <w:shd w:val="clear" w:color="auto" w:fill="FDB72B"/>
+            <w:vAlign w:val="center"/>
+          </w:tcPr>
+          <w:p>
+            <w:pPr>
+              <w:jc w:val="center"/>
+              <w:rPr>
+                <w:rFonts w:ascii="Arial" w:eastAsia="Times New Roman" w:hAnsi="Arial" w:cs="Arial"/>
+                <w:sz w:val="28"/>
+                <w:szCs w:val="24"/>
+              </w:rPr>
+            </w:pPr>
+            <w:r>
+              <w:rPr>
+                <w:rFonts w:ascii="Arial" w:eastAsia="Times New Roman" w:hAnsi="Arial" w:cs="Arial"/>
+                <w:sz w:val="28"/>
+                <w:szCs w:val="24"/>
+              </w:rPr>
+              <w:t>1.9</w:t>
+            </w:r>
+            <w:r>
+              <w:rPr>
+                <w:rFonts w:ascii="Arial" w:eastAsia="Times New Roman" w:hAnsi="Arial" w:cs="Arial"/>
+                <w:sz w:val="28"/>
+                <w:szCs w:val="24"/>
+              </w:rPr>
+              <w:t>70</w:t>
+            </w:r>
+          </w:p>
+        </w:tc>
+        <w:tc>
+          <w:tcPr>
+            <w:tcW w:w="1220" w:type="dxa"/>
+            <w:vMerge w:val="restart"/>
+            <w:tcBorders>
+              <w:bottom w:val="nil"/>
+              <w:right w:val="nil"/>
+            </w:tcBorders>
+            <w:shd w:val="clear" w:color="auto" w:fill="FDB72B"/>
+            <w:textDirection w:val="tbRl"/>
+          </w:tcPr>
+          <w:p>
+            <w:pPr>
+              <w:ind w:left="113" w:right="113"/>
+              <w:rPr>
+                <w:rFonts w:ascii="Arial" w:eastAsia="Times New Roman" w:hAnsi="Arial" w:cs="Arial"/>
+                <w:sz w:val="28"/>
+                <w:szCs w:val="24"/>
+              </w:rPr>
+            </w:pPr>
+            <w:r>
+              <w:rPr>
+                <w:rFonts w:ascii="Arial" w:eastAsia="Times New Roman" w:hAnsi="Arial" w:cs="Arial"/>
+                <w:sz w:val="28"/>
+                <w:szCs w:val="24"/>
+              </w:rPr>
+              <w:t>5 cm Moment Arm</w:t>
+            </w:r>
+          </w:p>
+          <w:p>
+            <w:pPr>
+              <w:ind w:left="113" w:right="113"/>
+              <w:rPr>
+                <w:rFonts w:ascii="Arial" w:eastAsia="Times New Roman" w:hAnsi="Arial" w:cs="Arial"/>
+                <w:sz w:val="28"/>
+                <w:szCs w:val="24"/>
+              </w:rPr>
+            </w:pPr>
+            <w:r>
+              <w:rPr>
+                <w:rFonts w:ascii="Arial" w:eastAsia="Times New Roman" w:hAnsi="Arial" w:cs="Arial"/>
+                <w:sz w:val="28"/>
+                <w:szCs w:val="24"/>
+              </w:rPr>
+              <w:t>1000 RPM Motor</w:t>
+            </w:r>
+          </w:p>
+        </w:tc>
+      </w:tr>
+      <w:tr>
+        <w:trPr>
+          <w:trHeight w:val="980"/>
+        </w:trPr>
+        <w:tc>
+          <w:tcPr>
+            <w:tcW w:w="2472" w:type="dxa"/>
+            <w:tcBorders>
+              <w:left w:val="nil"/>
+              <w:bottom w:val="single" w:sz="4" w:space="0" w:color="auto"/>
+            </w:tcBorders>
+            <w:shd w:val="clear" w:color="auto" w:fill="FDB72B"/>
+          </w:tcPr>
+          <w:p>
+            <w:pPr>
+              <w:rPr>
+                <w:rFonts w:ascii="Arial" w:eastAsia="Times New Roman" w:hAnsi="Arial" w:cs="Arial"/>
+                <w:b/>
+                <w:sz w:val="28"/>
+                <w:szCs w:val="24"/>
+              </w:rPr>
+            </w:pPr>
+            <w:r>
+              <w:rPr>
+                <w:rFonts w:ascii="Arial" w:eastAsia="Times New Roman" w:hAnsi="Arial" w:cs="Arial"/>
+                <w:b/>
+                <w:sz w:val="28"/>
+                <w:szCs w:val="24"/>
+              </w:rPr>
+              <w:t>Unity Simulation</w:t>
+            </w:r>
+          </w:p>
+        </w:tc>
+        <w:tc>
+          <w:tcPr>
+            <w:tcW w:w="2270" w:type="dxa"/>
+            <w:tcBorders>
+              <w:bottom w:val="single" w:sz="4" w:space="0" w:color="auto"/>
+            </w:tcBorders>
+            <w:shd w:val="clear" w:color="auto" w:fill="FDB72B"/>
+            <w:vAlign w:val="center"/>
+          </w:tcPr>
+          <w:p>
+            <w:pPr>
+              <w:jc w:val="center"/>
+              <w:rPr>
+                <w:rFonts w:ascii="Arial" w:eastAsia="Times New Roman" w:hAnsi="Arial" w:cs="Arial"/>
+                <w:sz w:val="28"/>
+                <w:szCs w:val="24"/>
+              </w:rPr>
+            </w:pPr>
+            <w:r>
+              <w:rPr>
+                <w:rFonts w:ascii="Arial" w:eastAsia="Times New Roman" w:hAnsi="Arial" w:cs="Arial"/>
+                <w:sz w:val="28"/>
+                <w:szCs w:val="24"/>
+              </w:rPr>
+              <w:t>5.593</w:t>
+            </w:r>
+          </w:p>
+        </w:tc>
+        <w:tc>
+          <w:tcPr>
+            <w:tcW w:w="2673" w:type="dxa"/>
+            <w:tcBorders>
+              <w:bottom w:val="single" w:sz="4" w:space="0" w:color="auto"/>
+            </w:tcBorders>
+            <w:shd w:val="clear" w:color="auto" w:fill="FDB72B"/>
+            <w:vAlign w:val="center"/>
+          </w:tcPr>
+          <w:p>
+            <w:pPr>
+              <w:jc w:val="center"/>
+              <w:rPr>
+                <w:rFonts w:ascii="Arial" w:eastAsia="Times New Roman" w:hAnsi="Arial" w:cs="Arial"/>
+                <w:sz w:val="28"/>
+                <w:szCs w:val="24"/>
+              </w:rPr>
+            </w:pPr>
+            <w:r>
+              <w:rPr>
+                <w:rFonts w:ascii="Arial" w:eastAsia="Times New Roman" w:hAnsi="Arial" w:cs="Arial"/>
+                <w:sz w:val="28"/>
+                <w:szCs w:val="24"/>
+              </w:rPr>
+              <w:t>1.970</w:t>
+            </w:r>
+          </w:p>
+        </w:tc>
+        <w:tc>
+          <w:tcPr>
+            <w:tcW w:w="1220" w:type="dxa"/>
+            <w:vMerge/>
+            <w:tcBorders>
+              <w:bottom w:val="nil"/>
+              <w:right w:val="nil"/>
+            </w:tcBorders>
+            <w:shd w:val="clear" w:color="auto" w:fill="FDB72B"/>
+          </w:tcPr>
+          <w:p>
+            <w:pPr>
+              <w:rPr>
+                <w:rFonts w:ascii="Arial" w:eastAsia="Times New Roman" w:hAnsi="Arial" w:cs="Arial"/>
+                <w:b/>
+                <w:sz w:val="28"/>
+                <w:szCs w:val="24"/>
+              </w:rPr>
+            </w:pPr>
+          </w:p>
+        </w:tc>
+        <w:bookmarkStart w:id="0" w:name="_GoBack"/>
+        <w:bookmarkEnd w:id="0"/>
+      </w:tr>
+      <w:tr>
+        <w:trPr>
+          <w:trHeight w:val="980"/>
+        </w:trPr>
+        <w:tc>
+          <w:tcPr>
+            <w:tcW w:w="2472" w:type="dxa"/>
+            <w:tcBorders>
+              <w:left w:val="nil"/>
+              <w:bottom w:val="nil"/>
+            </w:tcBorders>
+            <w:shd w:val="clear" w:color="auto" w:fill="FDB72B"/>
+          </w:tcPr>
+          <w:p>
+            <w:pPr>
+              <w:rPr>
+                <w:rFonts w:ascii="Arial" w:eastAsia="Times New Roman" w:hAnsi="Arial" w:cs="Arial"/>
+                <w:b/>
+                <w:sz w:val="28"/>
+                <w:szCs w:val="24"/>
+              </w:rPr>
+            </w:pPr>
+            <w:r>
+              <w:rPr>
+                <w:rFonts w:ascii="Arial" w:eastAsia="Times New Roman" w:hAnsi="Arial" w:cs="Arial"/>
+                <w:b/>
+                <w:sz w:val="28"/>
+                <w:szCs w:val="24"/>
+              </w:rPr>
+              <w:t>Experiment</w:t>
+            </w:r>
+          </w:p>
+        </w:tc>
+        <w:tc>
+          <w:tcPr>
+            <w:tcW w:w="2270" w:type="dxa"/>
+            <w:tcBorders>
+              <w:bottom w:val="nil"/>
+            </w:tcBorders>
+            <w:shd w:val="clear" w:color="auto" w:fill="FDB72B"/>
+            <w:vAlign w:val="center"/>
+          </w:tcPr>
+          <w:p>
+            <w:pPr>
+              <w:jc w:val="center"/>
+              <w:rPr>
+                <w:rFonts w:ascii="Arial" w:eastAsia="Times New Roman" w:hAnsi="Arial" w:cs="Arial"/>
+                <w:sz w:val="28"/>
+                <w:szCs w:val="24"/>
+              </w:rPr>
+            </w:pPr>
+            <w:r>
+              <w:rPr>
+                <w:rFonts w:ascii="Arial" w:eastAsia="Times New Roman" w:hAnsi="Arial" w:cs="Arial"/>
+                <w:sz w:val="28"/>
+                <w:szCs w:val="24"/>
+              </w:rPr>
+              <w:t>0.002</w:t>
+            </w:r>
+          </w:p>
+        </w:tc>
+        <w:tc>
+          <w:tcPr>
+            <w:tcW w:w="2673" w:type="dxa"/>
+            <w:tcBorders>
+              <w:bottom w:val="nil"/>
+            </w:tcBorders>
+            <w:shd w:val="clear" w:color="auto" w:fill="FDB72B"/>
+            <w:vAlign w:val="center"/>
+          </w:tcPr>
+          <w:p>
+            <w:pPr>
+              <w:jc w:val="center"/>
+              <w:rPr>
+                <w:rFonts w:ascii="Arial" w:eastAsia="Times New Roman" w:hAnsi="Arial" w:cs="Arial"/>
+                <w:sz w:val="28"/>
+                <w:szCs w:val="24"/>
+              </w:rPr>
+            </w:pPr>
+            <w:r>
+              <w:rPr>
+                <w:rFonts w:ascii="Arial" w:eastAsia="Times New Roman" w:hAnsi="Arial" w:cs="Arial"/>
+                <w:sz w:val="28"/>
+                <w:szCs w:val="24"/>
+              </w:rPr>
+              <w:t>0.68</w:t>
+            </w:r>
+          </w:p>
+        </w:tc>
+        <w:tc>
+          <w:tcPr>
+            <w:tcW w:w="1220" w:type="dxa"/>
+            <w:vMerge/>
+            <w:tcBorders>
+              <w:bottom w:val="nil"/>
+              <w:right w:val="nil"/>
+            </w:tcBorders>
+            <w:shd w:val="clear" w:color="auto" w:fill="FDB72B"/>
+          </w:tcPr>
+          <w:p>
+            <w:pPr>
+              <w:rPr>
+                <w:rFonts w:ascii="Arial" w:eastAsia="Times New Roman" w:hAnsi="Arial" w:cs="Arial"/>
+                <w:b/>
+                <w:sz w:val="28"/>
+                <w:szCs w:val="24"/>
+              </w:rPr>
+            </w:pPr>
+          </w:p>
+        </w:tc>
+      </w:tr>
+    </w:tbl>
     <w:p>
       <w:pPr>
         <w:spacing w:after="0" w:line="240" w:lineRule="auto"/>
@@ -12,13 +867,270 @@
           <w:u w:val="single"/>
         </w:rPr>
       </w:pPr>
-      <w:r>
-        <w:rPr>
-          <w:rFonts w:ascii="Times New Roman" w:eastAsia="Times New Roman" w:hAnsi="Times New Roman" w:cs="Times New Roman"/>
-          <w:sz w:val="24"/>
-          <w:szCs w:val="24"/>
-          <w:u w:val="single"/>
-        </w:rPr>
+    </w:p>
+    <w:p>
+      <w:pPr>
+        <w:rPr>
+          <w:rFonts w:ascii="Times New Roman" w:eastAsia="Times New Roman" w:hAnsi="Times New Roman" w:cs="Times New Roman"/>
+          <w:sz w:val="24"/>
+          <w:szCs w:val="24"/>
+          <w:u w:val="single"/>
+        </w:rPr>
+      </w:pPr>
+      <w:r>
+        <w:rPr>
+          <w:rFonts w:ascii="Times New Roman" w:eastAsia="Times New Roman" w:hAnsi="Times New Roman" w:cs="Times New Roman"/>
+          <w:sz w:val="24"/>
+          <w:szCs w:val="24"/>
+          <w:u w:val="single"/>
+        </w:rPr>
+        <w:br w:type="page"/>
+      </w:r>
+    </w:p>
+    <w:p>
+      <w:pPr>
+        <w:rPr>
+          <w:rFonts w:ascii="Times New Roman" w:eastAsia="Times New Roman" w:hAnsi="Times New Roman" w:cs="Times New Roman"/>
+          <w:noProof/>
+          <w:sz w:val="24"/>
+          <w:szCs w:val="24"/>
+          <w:u w:val="single"/>
+        </w:rPr>
+      </w:pPr>
+    </w:p>
+    <w:p>
+      <w:pPr>
+        <w:rPr>
+          <w:rFonts w:ascii="Times New Roman" w:eastAsia="Times New Roman" w:hAnsi="Times New Roman" w:cs="Times New Roman"/>
+          <w:sz w:val="24"/>
+          <w:szCs w:val="24"/>
+          <w:u w:val="single"/>
+        </w:rPr>
+      </w:pPr>
+    </w:p>
+    <w:p>
+      <w:pPr>
+        <w:rPr>
+          <w:rFonts w:ascii="Times New Roman" w:eastAsia="Times New Roman" w:hAnsi="Times New Roman" w:cs="Times New Roman"/>
+          <w:sz w:val="24"/>
+          <w:szCs w:val="24"/>
+          <w:u w:val="single"/>
+        </w:rPr>
+      </w:pPr>
+    </w:p>
+    <w:p>
+      <w:pPr>
+        <w:spacing w:after="0" w:line="240" w:lineRule="auto"/>
+        <w:rPr>
+          <w:rFonts w:ascii="Times New Roman" w:eastAsia="Times New Roman" w:hAnsi="Times New Roman" w:cs="Times New Roman"/>
+          <w:sz w:val="24"/>
+          <w:szCs w:val="24"/>
+          <w:u w:val="single"/>
+        </w:rPr>
+      </w:pPr>
+    </w:p>
+    <w:p>
+      <w:pPr>
+        <w:rPr>
+          <w:rFonts w:ascii="Times New Roman" w:eastAsia="Times New Roman" w:hAnsi="Times New Roman" w:cs="Times New Roman"/>
+          <w:sz w:val="24"/>
+          <w:szCs w:val="24"/>
+          <w:u w:val="single"/>
+        </w:rPr>
+      </w:pPr>
+      <w:r>
+        <w:rPr>
+          <w:rFonts w:ascii="Times New Roman" w:eastAsia="Times New Roman" w:hAnsi="Times New Roman" w:cs="Times New Roman"/>
+          <w:noProof/>
+          <w:sz w:val="24"/>
+          <w:szCs w:val="24"/>
+          <w:u w:val="single"/>
+        </w:rPr>
+        <w:drawing>
+          <wp:anchor distT="0" distB="0" distL="114300" distR="114300" simplePos="0" relativeHeight="251659264" behindDoc="1" locked="0" layoutInCell="1" allowOverlap="1">
+            <wp:simplePos x="0" y="0"/>
+            <wp:positionH relativeFrom="column">
+              <wp:posOffset>247650</wp:posOffset>
+            </wp:positionH>
+            <wp:positionV relativeFrom="paragraph">
+              <wp:posOffset>1862455</wp:posOffset>
+            </wp:positionV>
+            <wp:extent cx="5943600" cy="2603500"/>
+            <wp:effectExtent l="0" t="0" r="0" b="0"/>
+            <wp:wrapTight wrapText="bothSides">
+              <wp:wrapPolygon edited="0">
+                <wp:start x="10108" y="3793"/>
+                <wp:lineTo x="8377" y="6638"/>
+                <wp:lineTo x="277" y="8060"/>
+                <wp:lineTo x="138" y="8693"/>
+                <wp:lineTo x="1108" y="9167"/>
+                <wp:lineTo x="4777" y="11696"/>
+                <wp:lineTo x="10385" y="15331"/>
+                <wp:lineTo x="10454" y="15647"/>
+                <wp:lineTo x="11146" y="15647"/>
+                <wp:lineTo x="11215" y="15331"/>
+                <wp:lineTo x="16823" y="11696"/>
+                <wp:lineTo x="20492" y="9167"/>
+                <wp:lineTo x="21531" y="8693"/>
+                <wp:lineTo x="21323" y="8060"/>
+                <wp:lineTo x="13223" y="6638"/>
+                <wp:lineTo x="11562" y="3793"/>
+                <wp:lineTo x="10108" y="3793"/>
+              </wp:wrapPolygon>
+            </wp:wrapTight>
+            <wp:docPr id="1" name="Picture 1" descr="A close up of an object&#10;&#10;Description generated with very high confidence"/>
+            <wp:cNvGraphicFramePr>
+              <a:graphicFrameLocks xmlns:a="http://schemas.openxmlformats.org/drawingml/2006/main" noChangeAspect="1"/>
+            </wp:cNvGraphicFramePr>
+            <a:graphic xmlns:a="http://schemas.openxmlformats.org/drawingml/2006/main">
+              <a:graphicData uri="http://schemas.openxmlformats.org/drawingml/2006/picture">
+                <pic:pic xmlns:pic="http://schemas.openxmlformats.org/drawingml/2006/picture">
+                  <pic:nvPicPr>
+                    <pic:cNvPr id="1" name="Jumper in Sim front.PNG"/>
+                    <pic:cNvPicPr/>
+                  </pic:nvPicPr>
+                  <pic:blipFill>
+                    <a:blip r:embed="rId5">
+                      <a:clrChange>
+                        <a:clrFrom>
+                          <a:srgbClr val="FFFFFF"/>
+                        </a:clrFrom>
+                        <a:clrTo>
+                          <a:srgbClr val="FFFFFF">
+                            <a:alpha val="0"/>
+                          </a:srgbClr>
+                        </a:clrTo>
+                      </a:clrChange>
+                      <a:extLst>
+                        <a:ext uri="{28A0092B-C50C-407E-A947-70E740481C1C}">
+                          <a14:useLocalDpi xmlns:a14="http://schemas.microsoft.com/office/drawing/2010/main" val="0"/>
+                        </a:ext>
+                      </a:extLst>
+                    </a:blip>
+                    <a:stretch>
+                      <a:fillRect/>
+                    </a:stretch>
+                  </pic:blipFill>
+                  <pic:spPr>
+                    <a:xfrm>
+                      <a:off x="0" y="0"/>
+                      <a:ext cx="5943600" cy="2603500"/>
+                    </a:xfrm>
+                    <a:prstGeom prst="rect">
+                      <a:avLst/>
+                    </a:prstGeom>
+                  </pic:spPr>
+                </pic:pic>
+              </a:graphicData>
+            </a:graphic>
+            <wp14:sizeRelH relativeFrom="page">
+              <wp14:pctWidth>0</wp14:pctWidth>
+            </wp14:sizeRelH>
+            <wp14:sizeRelV relativeFrom="page">
+              <wp14:pctHeight>0</wp14:pctHeight>
+            </wp14:sizeRelV>
+          </wp:anchor>
+        </w:drawing>
+      </w:r>
+      <w:r>
+        <w:rPr>
+          <w:rFonts w:ascii="Times New Roman" w:eastAsia="Times New Roman" w:hAnsi="Times New Roman" w:cs="Times New Roman"/>
+          <w:noProof/>
+          <w:sz w:val="24"/>
+          <w:szCs w:val="24"/>
+          <w:u w:val="single"/>
+        </w:rPr>
+        <w:drawing>
+          <wp:anchor distT="0" distB="0" distL="114300" distR="114300" simplePos="0" relativeHeight="251658239" behindDoc="0" locked="0" layoutInCell="1" allowOverlap="1">
+            <wp:simplePos x="0" y="0"/>
+            <wp:positionH relativeFrom="page">
+              <wp:posOffset>161925</wp:posOffset>
+            </wp:positionH>
+            <wp:positionV relativeFrom="paragraph">
+              <wp:posOffset>553085</wp:posOffset>
+            </wp:positionV>
+            <wp:extent cx="7823835" cy="4904740"/>
+            <wp:effectExtent l="0" t="0" r="5715" b="0"/>
+            <wp:wrapNone/>
+            <wp:docPr id="2" name="Picture 2"/>
+            <wp:cNvGraphicFramePr>
+              <a:graphicFrameLocks xmlns:a="http://schemas.openxmlformats.org/drawingml/2006/main" noChangeAspect="1"/>
+            </wp:cNvGraphicFramePr>
+            <a:graphic xmlns:a="http://schemas.openxmlformats.org/drawingml/2006/main">
+              <a:graphicData uri="http://schemas.openxmlformats.org/drawingml/2006/picture">
+                <pic:pic xmlns:pic="http://schemas.openxmlformats.org/drawingml/2006/picture">
+                  <pic:nvPicPr>
+                    <pic:cNvPr id="2" name="SJ1 Render front.png"/>
+                    <pic:cNvPicPr/>
+                  </pic:nvPicPr>
+                  <pic:blipFill rotWithShape="1">
+                    <a:blip r:embed="rId6">
+                      <a:extLst>
+                        <a:ext uri="{28A0092B-C50C-407E-A947-70E740481C1C}">
+                          <a14:useLocalDpi xmlns:a14="http://schemas.microsoft.com/office/drawing/2010/main" val="0"/>
+                        </a:ext>
+                      </a:extLst>
+                    </a:blip>
+                    <a:srcRect l="10268"/>
+                    <a:stretch/>
+                  </pic:blipFill>
+                  <pic:spPr bwMode="auto">
+                    <a:xfrm>
+                      <a:off x="0" y="0"/>
+                      <a:ext cx="7823835" cy="4904740"/>
+                    </a:xfrm>
+                    <a:prstGeom prst="rect">
+                      <a:avLst/>
+                    </a:prstGeom>
+                    <a:ln>
+                      <a:noFill/>
+                    </a:ln>
+                    <a:extLst>
+                      <a:ext uri="{53640926-AAD7-44D8-BBD7-CCE9431645EC}">
+                        <a14:shadowObscured xmlns:a14="http://schemas.microsoft.com/office/drawing/2010/main"/>
+                      </a:ext>
+                    </a:extLst>
+                  </pic:spPr>
+                </pic:pic>
+              </a:graphicData>
+            </a:graphic>
+            <wp14:sizeRelH relativeFrom="page">
+              <wp14:pctWidth>0</wp14:pctWidth>
+            </wp14:sizeRelH>
+            <wp14:sizeRelV relativeFrom="page">
+              <wp14:pctHeight>0</wp14:pctHeight>
+            </wp14:sizeRelV>
+          </wp:anchor>
+        </w:drawing>
+      </w:r>
+      <w:r>
+        <w:rPr>
+          <w:rFonts w:ascii="Times New Roman" w:eastAsia="Times New Roman" w:hAnsi="Times New Roman" w:cs="Times New Roman"/>
+          <w:sz w:val="24"/>
+          <w:szCs w:val="24"/>
+          <w:u w:val="single"/>
+        </w:rPr>
+        <w:br w:type="page"/>
+      </w:r>
+    </w:p>
+    <w:p>
+      <w:pPr>
+        <w:spacing w:after="0" w:line="240" w:lineRule="auto"/>
+        <w:rPr>
+          <w:rFonts w:ascii="Times New Roman" w:eastAsia="Times New Roman" w:hAnsi="Times New Roman" w:cs="Times New Roman"/>
+          <w:sz w:val="24"/>
+          <w:szCs w:val="24"/>
+          <w:u w:val="single"/>
+        </w:rPr>
+      </w:pPr>
+      <w:r>
+        <w:rPr>
+          <w:rFonts w:ascii="Times New Roman" w:eastAsia="Times New Roman" w:hAnsi="Times New Roman" w:cs="Times New Roman"/>
+          <w:sz w:val="24"/>
+          <w:szCs w:val="24"/>
+          <w:u w:val="single"/>
+        </w:rPr>
+        <w:lastRenderedPageBreak/>
         <w:t>Introduction</w:t>
       </w:r>
     </w:p>
@@ -568,7 +1680,6 @@
           <w:u w:val="single"/>
         </w:rPr>
       </w:pPr>
-      <w:bookmarkStart w:id="0" w:name="_GoBack"/>
       <w:r>
         <w:rPr>
           <w:rFonts w:ascii="Times New Roman" w:eastAsia="Times New Roman" w:hAnsi="Times New Roman" w:cs="Times New Roman"/>
@@ -579,7 +1690,6 @@
         <w:t>Find way to show energy</w:t>
       </w:r>
     </w:p>
-    <w:bookmarkEnd w:id="0"/>
     <w:p>
       <w:pPr>
         <w:spacing w:after="0" w:line="240" w:lineRule="auto"/>
@@ -1263,6 +2373,25 @@
       <w:contextualSpacing/>
     </w:pPr>
   </w:style>
+  <w:style w:type="table" w:styleId="TableGrid">
+    <w:name w:val="Table Grid"/>
+    <w:basedOn w:val="TableNormal"/>
+    <w:uiPriority w:val="39"/>
+    <w:rsid w:val="007350A6"/>
+    <w:pPr>
+      <w:spacing w:after="0" w:line="240" w:lineRule="auto"/>
+    </w:pPr>
+    <w:tblPr>
+      <w:tblBorders>
+        <w:top w:val="single" w:sz="4" w:space="0" w:color="auto"/>
+        <w:left w:val="single" w:sz="4" w:space="0" w:color="auto"/>
+        <w:bottom w:val="single" w:sz="4" w:space="0" w:color="auto"/>
+        <w:right w:val="single" w:sz="4" w:space="0" w:color="auto"/>
+        <w:insideH w:val="single" w:sz="4" w:space="0" w:color="auto"/>
+        <w:insideV w:val="single" w:sz="4" w:space="0" w:color="auto"/>
+      </w:tblBorders>
+    </w:tblPr>
+  </w:style>
 </w:styles>
 </file>
 

</xml_diff>

<commit_message>
finish poster & 455 uart
</commit_message>
<xml_diff>
--- a/IDEAlab/Paper Outline.docx
+++ b/IDEAlab/Paper Outline.docx
@@ -315,15 +315,7 @@
                 <w:sz w:val="28"/>
                 <w:szCs w:val="24"/>
               </w:rPr>
-              <w:t>0</w:t>
-            </w:r>
-            <w:r>
-              <w:rPr>
-                <w:rFonts w:ascii="Arial" w:eastAsia="Times New Roman" w:hAnsi="Arial" w:cs="Arial"/>
-                <w:sz w:val="28"/>
-                <w:szCs w:val="24"/>
-              </w:rPr>
-              <w:t>.0157</w:t>
+              <w:t>0.0157</w:t>
             </w:r>
           </w:p>
         </w:tc>
@@ -426,15 +418,7 @@
                 <w:sz w:val="28"/>
                 <w:szCs w:val="24"/>
               </w:rPr>
-              <w:t>0</w:t>
-            </w:r>
-            <w:r>
-              <w:rPr>
-                <w:rFonts w:ascii="Arial" w:eastAsia="Times New Roman" w:hAnsi="Arial" w:cs="Arial"/>
-                <w:sz w:val="28"/>
-                <w:szCs w:val="24"/>
-              </w:rPr>
-              <w:t>.0314</w:t>
+              <w:t>0.0314</w:t>
             </w:r>
           </w:p>
         </w:tc>
@@ -492,6 +476,8 @@
             </w:pPr>
           </w:p>
         </w:tc>
+        <w:bookmarkStart w:id="0" w:name="_GoBack"/>
+        <w:bookmarkEnd w:id="0"/>
       </w:tr>
       <w:tr>
         <w:trPr>
@@ -689,7 +675,23 @@
                 <w:sz w:val="28"/>
                 <w:szCs w:val="24"/>
               </w:rPr>
-              <w:t>5.593</w:t>
+              <w:t>0.0</w:t>
+            </w:r>
+            <w:r>
+              <w:rPr>
+                <w:rFonts w:ascii="Arial" w:eastAsia="Times New Roman" w:hAnsi="Arial" w:cs="Arial"/>
+                <w:sz w:val="28"/>
+                <w:szCs w:val="24"/>
+              </w:rPr>
+              <w:t>5</w:t>
+            </w:r>
+            <w:r>
+              <w:rPr>
+                <w:rFonts w:ascii="Arial" w:eastAsia="Times New Roman" w:hAnsi="Arial" w:cs="Arial"/>
+                <w:sz w:val="28"/>
+                <w:szCs w:val="24"/>
+              </w:rPr>
+              <w:t>59</w:t>
             </w:r>
           </w:p>
         </w:tc>
@@ -742,8 +744,6 @@
             </w:pPr>
           </w:p>
         </w:tc>
-        <w:bookmarkStart w:id="0" w:name="_GoBack"/>
-        <w:bookmarkEnd w:id="0"/>
       </w:tr>
       <w:tr>
         <w:trPr>

</xml_diff>